<commit_message>
merise / editeur (2eme jet)
</commit_message>
<xml_diff>
--- a/merise/exercice/Editeur/Exercice 2.docx
+++ b/merise/exercice/Editeur/Exercice 2.docx
@@ -600,9 +600,14 @@
             <w:tcW w:w="2016" w:type="dxa"/>
           </w:tcPr>
           <w:p>
-            <w:r>
-              <w:t>Book_price</w:t>
-            </w:r>
+            <w:proofErr w:type="spellStart"/>
+            <w:r>
+              <w:t>b</w:t>
+            </w:r>
+            <w:r>
+              <w:t>ook_price</w:t>
+            </w:r>
+            <w:proofErr w:type="spellEnd"/>
           </w:p>
         </w:tc>
         <w:tc>
@@ -1196,6 +1201,80 @@
         </w:tc>
       </w:tr>
     </w:tbl>
+    <w:p/>
+    <w:p/>
+    <w:p/>
+    <w:p>
+      <w:pPr>
+        <w:rPr>
+          <w:color w:val="FF0000"/>
+          <w:sz w:val="32"/>
+          <w:szCs w:val="32"/>
+        </w:rPr>
+      </w:pPr>
+      <w:r>
+        <w:rPr>
+          <w:color w:val="FF0000"/>
+          <w:sz w:val="32"/>
+          <w:szCs w:val="32"/>
+        </w:rPr>
+        <w:lastRenderedPageBreak/>
+        <w:t>règles de gestion</w:t>
+      </w:r>
+    </w:p>
+    <w:p>
+      <w:r>
+        <w:t xml:space="preserve">Un livre </w:t>
+      </w:r>
+      <w:r>
+        <w:t xml:space="preserve">est </w:t>
+      </w:r>
+      <w:r>
+        <w:t>publié en une ou plusieurs éditions</w:t>
+      </w:r>
+    </w:p>
+    <w:p>
+      <w:r>
+        <w:t>Une édition publie un livre</w:t>
+      </w:r>
+    </w:p>
+    <w:p/>
+    <w:p>
+      <w:r>
+        <w:t xml:space="preserve">Un </w:t>
+      </w:r>
+      <w:r>
+        <w:t xml:space="preserve">livre </w:t>
+      </w:r>
+      <w:r>
+        <w:t>est écrit par un</w:t>
+      </w:r>
+      <w:r>
+        <w:t xml:space="preserve"> ou plusieurs</w:t>
+      </w:r>
+      <w:r>
+        <w:t xml:space="preserve"> auteur</w:t>
+      </w:r>
+      <w:r>
+        <w:t>s</w:t>
+      </w:r>
+    </w:p>
+    <w:p>
+      <w:r>
+        <w:t>Un auteur écrit un ou plusieurs livres</w:t>
+      </w:r>
+    </w:p>
+    <w:p/>
+    <w:p>
+      <w:r>
+        <w:t>Un livre est vendu par zéro ou plusieurs libraires</w:t>
+      </w:r>
+    </w:p>
+    <w:p>
+      <w:r>
+        <w:t>Un libraire vend un ou plusieurs livres</w:t>
+      </w:r>
+    </w:p>
     <w:p/>
     <w:sectPr>
       <w:pgSz w:w="11906" w:h="16838"/>

</xml_diff>

<commit_message>
Exercice MERISE / editeur update
</commit_message>
<xml_diff>
--- a/merise/exercice/Editeur/Exercice 2.docx
+++ b/merise/exercice/Editeur/Exercice 2.docx
@@ -181,23 +181,7 @@
         <w:t>primé</w:t>
       </w:r>
       <w:r>
-        <w:t xml:space="preserve"> (Goncourt, </w:t>
-      </w:r>
-      <w:proofErr w:type="spellStart"/>
-      <w:r>
-        <w:t>Fémina</w:t>
-      </w:r>
-      <w:proofErr w:type="spellEnd"/>
-      <w:r>
-        <w:t xml:space="preserve"> </w:t>
-      </w:r>
-      <w:proofErr w:type="gramStart"/>
-      <w:r>
-        <w:t>etc...</w:t>
-      </w:r>
-      <w:proofErr w:type="gramEnd"/>
-      <w:r>
-        <w:t xml:space="preserve">). </w:t>
+        <w:t xml:space="preserve"> (Goncourt, Fémina etc...). </w:t>
       </w:r>
     </w:p>
     <w:p>
@@ -600,14 +584,12 @@
             <w:tcW w:w="2016" w:type="dxa"/>
           </w:tcPr>
           <w:p>
-            <w:proofErr w:type="spellStart"/>
             <w:r>
               <w:t>b</w:t>
             </w:r>
             <w:r>
               <w:t>ook_price</w:t>
             </w:r>
-            <w:proofErr w:type="spellEnd"/>
           </w:p>
         </w:tc>
         <w:tc>
@@ -881,7 +863,21 @@
                 <w:b/>
                 <w:bCs/>
               </w:rPr>
-              <w:t>autor</w:t>
+              <w:t>aut</w:t>
+            </w:r>
+            <w:r>
+              <w:rPr>
+                <w:b/>
+                <w:bCs/>
+              </w:rPr>
+              <w:t>h</w:t>
+            </w:r>
+            <w:r>
+              <w:rPr>
+                <w:b/>
+                <w:bCs/>
+              </w:rPr>
+              <w:t>or</w:t>
             </w:r>
           </w:p>
         </w:tc>
@@ -891,7 +887,13 @@
           </w:tcPr>
           <w:p>
             <w:r>
-              <w:t>autor_firstname</w:t>
+              <w:t>aut</w:t>
+            </w:r>
+            <w:r>
+              <w:t>h</w:t>
+            </w:r>
+            <w:r>
+              <w:t>or_firstname</w:t>
             </w:r>
           </w:p>
         </w:tc>
@@ -946,7 +948,13 @@
           </w:tcPr>
           <w:p>
             <w:r>
-              <w:t>autor_lastname</w:t>
+              <w:t>aut</w:t>
+            </w:r>
+            <w:r>
+              <w:t>h</w:t>
+            </w:r>
+            <w:r>
+              <w:t>or_lastname</w:t>
             </w:r>
           </w:p>
         </w:tc>
@@ -1001,7 +1009,13 @@
           </w:tcPr>
           <w:p>
             <w:r>
-              <w:t>autor_pseudo</w:t>
+              <w:t>aut</w:t>
+            </w:r>
+            <w:r>
+              <w:t>h</w:t>
+            </w:r>
+            <w:r>
+              <w:t>or_pseudo</w:t>
             </w:r>
           </w:p>
         </w:tc>
@@ -1276,6 +1290,16 @@
       </w:r>
     </w:p>
     <w:p/>
+    <w:p>
+      <w:r>
+        <w:t>Une edition peut être fourni par un ou plusieurs libraires</w:t>
+      </w:r>
+    </w:p>
+    <w:p>
+      <w:r>
+        <w:t>Un libraire fourni zéro à plusieurs éditions</w:t>
+      </w:r>
+    </w:p>
     <w:sectPr>
       <w:pgSz w:w="11906" w:h="16838"/>
       <w:pgMar w:top="1417" w:right="1417" w:bottom="1417" w:left="1417" w:header="708" w:footer="708" w:gutter="0"/>

</xml_diff>

<commit_message>
merise / editeur + bdd
</commit_message>
<xml_diff>
--- a/merise/exercice/Editeur/Exercice 2.docx
+++ b/merise/exercice/Editeur/Exercice 2.docx
@@ -178,7 +178,15 @@
         <w:t>primé</w:t>
       </w:r>
       <w:r>
-        <w:t xml:space="preserve"> (Goncourt, Fémina etc...). </w:t>
+        <w:t xml:space="preserve"> (Goncourt, </w:t>
+      </w:r>
+      <w:proofErr w:type="spellStart"/>
+      <w:r>
+        <w:t>Fémina</w:t>
+      </w:r>
+      <w:proofErr w:type="spellEnd"/>
+      <w:r>
+        <w:t xml:space="preserve"> etc...). </w:t>
       </w:r>
     </w:p>
     <w:p>
@@ -613,7 +621,11 @@
           <w:tcPr>
             <w:tcW w:w="1772" w:type="dxa"/>
           </w:tcPr>
-          <w:p/>
+          <w:p>
+            <w:r>
+              <w:t>obligatoire</w:t>
+            </w:r>
+          </w:p>
         </w:tc>
       </w:tr>
       <w:tr>
@@ -860,21 +872,7 @@
                 <w:b/>
                 <w:bCs/>
               </w:rPr>
-              <w:t>aut</w:t>
-            </w:r>
-            <w:r>
-              <w:rPr>
-                <w:b/>
-                <w:bCs/>
-              </w:rPr>
-              <w:t>h</w:t>
-            </w:r>
-            <w:r>
-              <w:rPr>
-                <w:b/>
-                <w:bCs/>
-              </w:rPr>
-              <w:t>or</w:t>
+              <w:t>author</w:t>
             </w:r>
           </w:p>
         </w:tc>
@@ -884,13 +882,7 @@
           </w:tcPr>
           <w:p>
             <w:r>
-              <w:t>aut</w:t>
-            </w:r>
-            <w:r>
-              <w:t>h</w:t>
-            </w:r>
-            <w:r>
-              <w:t>or_firstname</w:t>
+              <w:t>author_id</w:t>
             </w:r>
           </w:p>
         </w:tc>
@@ -900,7 +892,7 @@
           </w:tcPr>
           <w:p>
             <w:r>
-              <w:t>Le prénom de l’auteur</w:t>
+              <w:t>L’id de l’auteur</w:t>
             </w:r>
           </w:p>
         </w:tc>
@@ -910,7 +902,7 @@
           </w:tcPr>
           <w:p>
             <w:r>
-              <w:t>A(50)</w:t>
+              <w:t>N(11)</w:t>
             </w:r>
           </w:p>
         </w:tc>
@@ -951,7 +943,7 @@
               <w:t>h</w:t>
             </w:r>
             <w:r>
-              <w:t>or_lastname</w:t>
+              <w:t>or_firstname</w:t>
             </w:r>
           </w:p>
         </w:tc>
@@ -961,7 +953,7 @@
           </w:tcPr>
           <w:p>
             <w:r>
-              <w:t>Le nom de l’auteur</w:t>
+              <w:t>Le prénom de l’auteur</w:t>
             </w:r>
           </w:p>
         </w:tc>
@@ -981,7 +973,7 @@
           </w:tcPr>
           <w:p>
             <w:r>
-              <w:t>Identifiant</w:t>
+              <w:t>Obligatoire</w:t>
             </w:r>
           </w:p>
         </w:tc>
@@ -1012,7 +1004,7 @@
               <w:t>h</w:t>
             </w:r>
             <w:r>
-              <w:t>or_pseudo</w:t>
+              <w:t>or_lastname</w:t>
             </w:r>
           </w:p>
         </w:tc>
@@ -1022,7 +1014,7 @@
           </w:tcPr>
           <w:p>
             <w:r>
-              <w:t>Le pseudonyme de l’auteur</w:t>
+              <w:t>Le nom de l’auteur</w:t>
             </w:r>
           </w:p>
         </w:tc>
@@ -1040,7 +1032,11 @@
           <w:tcPr>
             <w:tcW w:w="1772" w:type="dxa"/>
           </w:tcPr>
-          <w:p/>
+          <w:p>
+            <w:r>
+              <w:t>Obligatoire</w:t>
+            </w:r>
+          </w:p>
         </w:tc>
       </w:tr>
       <w:tr>
@@ -1055,13 +1051,6 @@
                 <w:bCs/>
               </w:rPr>
             </w:pPr>
-            <w:r>
-              <w:rPr>
-                <w:b/>
-                <w:bCs/>
-              </w:rPr>
-              <w:t>bookseller</w:t>
-            </w:r>
           </w:p>
         </w:tc>
         <w:tc>
@@ -1070,7 +1059,13 @@
           </w:tcPr>
           <w:p>
             <w:r>
-              <w:t>bookseller_name</w:t>
+              <w:t>aut</w:t>
+            </w:r>
+            <w:r>
+              <w:t>h</w:t>
+            </w:r>
+            <w:r>
+              <w:t>or_pseudo</w:t>
             </w:r>
           </w:p>
         </w:tc>
@@ -1080,7 +1075,7 @@
           </w:tcPr>
           <w:p>
             <w:r>
-              <w:t>Le nom du libraire</w:t>
+              <w:t>Le pseudonyme de l’auteur</w:t>
             </w:r>
           </w:p>
         </w:tc>
@@ -1090,7 +1085,7 @@
           </w:tcPr>
           <w:p>
             <w:r>
-              <w:t>AN(50)</w:t>
+              <w:t>A(50)</w:t>
             </w:r>
           </w:p>
         </w:tc>
@@ -1100,7 +1095,7 @@
           </w:tcPr>
           <w:p>
             <w:r>
-              <w:t>Identifiant</w:t>
+              <w:t>Obligatoire</w:t>
             </w:r>
           </w:p>
         </w:tc>
@@ -1117,6 +1112,13 @@
                 <w:bCs/>
               </w:rPr>
             </w:pPr>
+            <w:r>
+              <w:rPr>
+                <w:b/>
+                <w:bCs/>
+              </w:rPr>
+              <w:t>bookseller</w:t>
+            </w:r>
           </w:p>
         </w:tc>
         <w:tc>
@@ -1125,7 +1127,7 @@
           </w:tcPr>
           <w:p>
             <w:r>
-              <w:t>bookseller_adress</w:t>
+              <w:t>bookseller_id</w:t>
             </w:r>
           </w:p>
         </w:tc>
@@ -1135,7 +1137,7 @@
           </w:tcPr>
           <w:p>
             <w:r>
-              <w:t>L’adresse du libraire</w:t>
+              <w:t>L’id du libraire</w:t>
             </w:r>
           </w:p>
         </w:tc>
@@ -1145,7 +1147,7 @@
           </w:tcPr>
           <w:p>
             <w:r>
-              <w:t>AN(50)</w:t>
+              <w:t>N(11)</w:t>
             </w:r>
           </w:p>
         </w:tc>
@@ -1180,6 +1182,116 @@
           </w:tcPr>
           <w:p>
             <w:r>
+              <w:t>bookseller_name</w:t>
+            </w:r>
+          </w:p>
+        </w:tc>
+        <w:tc>
+          <w:tcPr>
+            <w:tcW w:w="1853" w:type="dxa"/>
+          </w:tcPr>
+          <w:p>
+            <w:r>
+              <w:t>Le nom du libraire</w:t>
+            </w:r>
+          </w:p>
+        </w:tc>
+        <w:tc>
+          <w:tcPr>
+            <w:tcW w:w="2251" w:type="dxa"/>
+          </w:tcPr>
+          <w:p>
+            <w:r>
+              <w:t>AN(50)</w:t>
+            </w:r>
+          </w:p>
+        </w:tc>
+        <w:tc>
+          <w:tcPr>
+            <w:tcW w:w="1772" w:type="dxa"/>
+          </w:tcPr>
+          <w:p>
+            <w:r>
+              <w:t>Obligatoire</w:t>
+            </w:r>
+          </w:p>
+        </w:tc>
+      </w:tr>
+      <w:tr>
+        <w:tc>
+          <w:tcPr>
+            <w:tcW w:w="1170" w:type="dxa"/>
+          </w:tcPr>
+          <w:p>
+            <w:pPr>
+              <w:rPr>
+                <w:b/>
+                <w:bCs/>
+              </w:rPr>
+            </w:pPr>
+          </w:p>
+        </w:tc>
+        <w:tc>
+          <w:tcPr>
+            <w:tcW w:w="2016" w:type="dxa"/>
+          </w:tcPr>
+          <w:p>
+            <w:r>
+              <w:t>bookseller_adress</w:t>
+            </w:r>
+          </w:p>
+        </w:tc>
+        <w:tc>
+          <w:tcPr>
+            <w:tcW w:w="1853" w:type="dxa"/>
+          </w:tcPr>
+          <w:p>
+            <w:r>
+              <w:t>L’adresse du libraire</w:t>
+            </w:r>
+          </w:p>
+        </w:tc>
+        <w:tc>
+          <w:tcPr>
+            <w:tcW w:w="2251" w:type="dxa"/>
+          </w:tcPr>
+          <w:p>
+            <w:r>
+              <w:t>AN(50)</w:t>
+            </w:r>
+          </w:p>
+        </w:tc>
+        <w:tc>
+          <w:tcPr>
+            <w:tcW w:w="1772" w:type="dxa"/>
+          </w:tcPr>
+          <w:p>
+            <w:r>
+              <w:t>Obligatoire</w:t>
+            </w:r>
+          </w:p>
+        </w:tc>
+      </w:tr>
+      <w:tr>
+        <w:tc>
+          <w:tcPr>
+            <w:tcW w:w="1170" w:type="dxa"/>
+          </w:tcPr>
+          <w:p>
+            <w:pPr>
+              <w:rPr>
+                <w:b/>
+                <w:bCs/>
+              </w:rPr>
+            </w:pPr>
+          </w:p>
+        </w:tc>
+        <w:tc>
+          <w:tcPr>
+            <w:tcW w:w="2016" w:type="dxa"/>
+          </w:tcPr>
+          <w:p>
+            <w:r>
               <w:t>bookseller_order</w:t>
             </w:r>
           </w:p>
@@ -1208,7 +1320,11 @@
           <w:tcPr>
             <w:tcW w:w="1772" w:type="dxa"/>
           </w:tcPr>
-          <w:p/>
+          <w:p>
+            <w:r>
+              <w:t>Obligatoire</w:t>
+            </w:r>
+          </w:p>
         </w:tc>
       </w:tr>
     </w:tbl>
@@ -1229,7 +1345,6 @@
           <w:sz w:val="32"/>
           <w:szCs w:val="32"/>
         </w:rPr>
-        <w:lastRenderedPageBreak/>
         <w:t>règles de gestion</w:t>
       </w:r>
     </w:p>
@@ -1289,12 +1404,321 @@
     <w:p/>
     <w:p>
       <w:r>
-        <w:t>Une edition peut être fourni par un ou plusieurs libraires</w:t>
+        <w:t xml:space="preserve">Une edition peut être fourni par </w:t>
+      </w:r>
+      <w:r>
+        <w:t>zéro</w:t>
+      </w:r>
+      <w:r>
+        <w:t xml:space="preserve"> ou plusieurs libraires</w:t>
       </w:r>
     </w:p>
     <w:p>
       <w:r>
         <w:t>Un libraire fourni zéro à plusieurs éditions</w:t>
+      </w:r>
+    </w:p>
+    <w:p/>
+    <w:p>
+      <w:pPr>
+        <w:rPr>
+          <w:color w:val="FF0000"/>
+          <w:sz w:val="36"/>
+          <w:szCs w:val="36"/>
+          <w:lang w:val="en-GB"/>
+        </w:rPr>
+      </w:pPr>
+      <w:r>
+        <w:rPr>
+          <w:color w:val="FF0000"/>
+          <w:sz w:val="36"/>
+          <w:szCs w:val="36"/>
+          <w:lang w:val="en-GB"/>
+        </w:rPr>
+        <w:t>MLD</w:t>
+      </w:r>
+    </w:p>
+    <w:p>
+      <w:pPr>
+        <w:rPr>
+          <w:color w:val="FF0000"/>
+          <w:sz w:val="36"/>
+          <w:szCs w:val="36"/>
+          <w:lang w:val="en-GB"/>
+        </w:rPr>
+      </w:pPr>
+    </w:p>
+    <w:p>
+      <w:pPr>
+        <w:rPr>
+          <w:b/>
+          <w:bCs/>
+          <w:lang w:val="en-GB"/>
+        </w:rPr>
+      </w:pPr>
+      <w:r>
+        <w:rPr>
+          <w:lang w:val="en-GB"/>
+        </w:rPr>
+        <w:t>Bookseller (</w:t>
+      </w:r>
+      <w:r>
+        <w:rPr>
+          <w:b/>
+          <w:bCs/>
+          <w:u w:val="single"/>
+          <w:lang w:val="en-GB"/>
+        </w:rPr>
+        <w:t>bookseller_id</w:t>
+      </w:r>
+      <w:r>
+        <w:rPr>
+          <w:b/>
+          <w:bCs/>
+          <w:u w:val="single"/>
+          <w:lang w:val="en-GB"/>
+        </w:rPr>
+        <w:t xml:space="preserve"> ,</w:t>
+      </w:r>
+      <w:r>
+        <w:rPr>
+          <w:b/>
+          <w:bCs/>
+          <w:lang w:val="en-GB"/>
+        </w:rPr>
+        <w:t xml:space="preserve"> </w:t>
+      </w:r>
+      <w:r>
+        <w:rPr>
+          <w:b/>
+          <w:bCs/>
+          <w:lang w:val="en-GB"/>
+        </w:rPr>
+        <w:t>bookseller_name, bookseller_adress</w:t>
+      </w:r>
+      <w:r>
+        <w:rPr>
+          <w:b/>
+          <w:bCs/>
+          <w:lang w:val="en-GB"/>
+        </w:rPr>
+        <w:t>,</w:t>
+      </w:r>
+      <w:r>
+        <w:rPr>
+          <w:b/>
+          <w:bCs/>
+          <w:lang w:val="en-GB"/>
+        </w:rPr>
+        <w:t xml:space="preserve"> bookseller_order)</w:t>
+      </w:r>
+    </w:p>
+    <w:p>
+      <w:pPr>
+        <w:rPr>
+          <w:b/>
+          <w:bCs/>
+          <w:lang w:val="en-GB"/>
+        </w:rPr>
+      </w:pPr>
+      <w:r>
+        <w:rPr>
+          <w:lang w:val="en-GB"/>
+        </w:rPr>
+        <w:t>Edition (</w:t>
+      </w:r>
+      <w:r>
+        <w:rPr>
+          <w:b/>
+          <w:bCs/>
+          <w:u w:val="single"/>
+          <w:lang w:val="en-GB"/>
+        </w:rPr>
+        <w:t>ed_order</w:t>
+      </w:r>
+      <w:r>
+        <w:rPr>
+          <w:lang w:val="en-GB"/>
+        </w:rPr>
+        <w:t xml:space="preserve">, </w:t>
+      </w:r>
+      <w:r>
+        <w:rPr>
+          <w:b/>
+          <w:bCs/>
+          <w:lang w:val="en-GB"/>
+        </w:rPr>
+        <w:t>ed_draw_date</w:t>
+      </w:r>
+      <w:r>
+        <w:rPr>
+          <w:lang w:val="en-GB"/>
+        </w:rPr>
+        <w:t xml:space="preserve">, </w:t>
+      </w:r>
+      <w:r>
+        <w:rPr>
+          <w:b/>
+          <w:bCs/>
+          <w:lang w:val="en-GB"/>
+        </w:rPr>
+        <w:t>ed_number</w:t>
+      </w:r>
+      <w:r>
+        <w:rPr>
+          <w:b/>
+          <w:bCs/>
+          <w:lang w:val="en-GB"/>
+        </w:rPr>
+        <w:t>)</w:t>
+      </w:r>
+    </w:p>
+    <w:p>
+      <w:pPr>
+        <w:rPr>
+          <w:lang w:val="en-GB"/>
+        </w:rPr>
+      </w:pPr>
+      <w:r>
+        <w:rPr>
+          <w:lang w:val="en-GB"/>
+        </w:rPr>
+        <w:t>Book (</w:t>
+      </w:r>
+      <w:r>
+        <w:rPr>
+          <w:b/>
+          <w:bCs/>
+          <w:u w:val="single"/>
+          <w:lang w:val="en-GB"/>
+        </w:rPr>
+        <w:t>book_isbn</w:t>
+      </w:r>
+      <w:r>
+        <w:rPr>
+          <w:lang w:val="en-GB"/>
+        </w:rPr>
+        <w:t xml:space="preserve">, </w:t>
+      </w:r>
+      <w:r>
+        <w:rPr>
+          <w:b/>
+          <w:bCs/>
+          <w:lang w:val="en-GB"/>
+        </w:rPr>
+        <w:t>book_title, book_price, book_award</w:t>
+      </w:r>
+      <w:r>
+        <w:rPr>
+          <w:lang w:val="en-GB"/>
+        </w:rPr>
+        <w:t>)</w:t>
+      </w:r>
+    </w:p>
+    <w:p>
+      <w:pPr>
+        <w:rPr>
+          <w:lang w:val="en-GB"/>
+        </w:rPr>
+      </w:pPr>
+      <w:r>
+        <w:rPr>
+          <w:lang w:val="en-GB"/>
+        </w:rPr>
+        <w:t>Author (</w:t>
+      </w:r>
+      <w:r>
+        <w:rPr>
+          <w:b/>
+          <w:bCs/>
+          <w:u w:val="single"/>
+          <w:lang w:val="en-GB"/>
+        </w:rPr>
+        <w:t>author_id</w:t>
+      </w:r>
+      <w:r>
+        <w:rPr>
+          <w:lang w:val="en-GB"/>
+        </w:rPr>
+        <w:t xml:space="preserve">, </w:t>
+      </w:r>
+      <w:r>
+        <w:rPr>
+          <w:b/>
+          <w:bCs/>
+          <w:lang w:val="en-GB"/>
+        </w:rPr>
+        <w:t>aut</w:t>
+      </w:r>
+      <w:r>
+        <w:rPr>
+          <w:b/>
+          <w:bCs/>
+          <w:lang w:val="en-GB"/>
+        </w:rPr>
+        <w:t>h</w:t>
+      </w:r>
+      <w:r>
+        <w:rPr>
+          <w:b/>
+          <w:bCs/>
+          <w:lang w:val="en-GB"/>
+        </w:rPr>
+        <w:t>or_firstname</w:t>
+      </w:r>
+      <w:r>
+        <w:rPr>
+          <w:lang w:val="en-GB"/>
+        </w:rPr>
+        <w:t xml:space="preserve">, </w:t>
+      </w:r>
+      <w:r>
+        <w:rPr>
+          <w:b/>
+          <w:bCs/>
+          <w:lang w:val="en-GB"/>
+        </w:rPr>
+        <w:t>author_lastname</w:t>
+      </w:r>
+      <w:r>
+        <w:rPr>
+          <w:lang w:val="en-GB"/>
+        </w:rPr>
+        <w:t xml:space="preserve">, </w:t>
+      </w:r>
+      <w:r>
+        <w:rPr>
+          <w:b/>
+          <w:bCs/>
+          <w:lang w:val="en-GB"/>
+        </w:rPr>
+        <w:t>author_pseudo</w:t>
+      </w:r>
+      <w:r>
+        <w:rPr>
+          <w:lang w:val="en-GB"/>
+        </w:rPr>
+        <w:t>)</w:t>
+      </w:r>
+    </w:p>
+    <w:p>
+      <w:pPr>
+        <w:rPr>
+          <w:lang w:val="en-GB"/>
+        </w:rPr>
+      </w:pPr>
+    </w:p>
+    <w:p>
+      <w:pPr>
+        <w:rPr>
+          <w:lang w:val="en-GB"/>
+        </w:rPr>
+      </w:pPr>
+      <w:r>
+        <w:rPr>
+          <w:lang w:val="en-GB"/>
+        </w:rPr>
+        <w:t xml:space="preserve"> </w:t>
       </w:r>
     </w:p>
     <w:sectPr>

</xml_diff>